<commit_message>
add case 2 bugs to report
</commit_message>
<xml_diff>
--- a/QA Task May 2022 Report.docx
+++ b/QA Task May 2022 Report.docx
@@ -915,33 +915,8 @@
           <w:i/>
           <w:iCs/>
         </w:rPr>
-        <w:t xml:space="preserve">Dr </w:t>
-      </w:r>
-      <w:proofErr w:type="spellStart"/>
-      <w:r>
-        <w:rPr>
-          <w:i/>
-          <w:iCs/>
-        </w:rPr>
-        <w:t>Trinia</w:t>
-      </w:r>
-      <w:proofErr w:type="spellEnd"/>
-      <w:r>
-        <w:rPr>
-          <w:i/>
-          <w:iCs/>
-        </w:rPr>
-        <w:t xml:space="preserve"> </w:t>
-      </w:r>
-      <w:proofErr w:type="spellStart"/>
-      <w:r>
-        <w:rPr>
-          <w:i/>
-          <w:iCs/>
-        </w:rPr>
-        <w:t>Havard</w:t>
-      </w:r>
-      <w:proofErr w:type="spellEnd"/>
+        <w:t>Dr Trinia Havard</w:t>
+      </w:r>
       <w:r>
         <w:t xml:space="preserve"> should be displayed</w:t>
       </w:r>
@@ -991,15 +966,7 @@
         <w:t xml:space="preserve">: </w:t>
       </w:r>
       <w:r>
-        <w:t xml:space="preserve">All other research items, </w:t>
-      </w:r>
-      <w:proofErr w:type="gramStart"/>
-      <w:r>
-        <w:t>e.g.</w:t>
-      </w:r>
-      <w:proofErr w:type="gramEnd"/>
-      <w:r>
-        <w:t xml:space="preserve"> “Eyewitness” show the expert’s photo.</w:t>
+        <w:t>All other research items, e.g. “Eyewitness” show the expert’s photo.</w:t>
       </w:r>
       <w:r>
         <w:br/>
@@ -1495,13 +1462,106 @@
         <w:t xml:space="preserve">” </w:t>
       </w:r>
       <w:r>
-        <w:t xml:space="preserve">expert comment has double </w:t>
+        <w:t xml:space="preserve">expert comment </w:t>
+      </w:r>
+      <w:r>
+        <w:t>uses</w:t>
+      </w:r>
+      <w:r>
+        <w:t xml:space="preserve"> double </w:t>
+      </w:r>
+      <w:r>
+        <w:t xml:space="preserve">quotes </w:t>
       </w:r>
       <w:r>
         <w:t xml:space="preserve">but </w:t>
       </w:r>
       <w:r>
-        <w:t xml:space="preserve">personal comment has no quotes </w:t>
+        <w:t xml:space="preserve">personal comment </w:t>
+      </w:r>
+      <w:r>
+        <w:t>does not use</w:t>
+      </w:r>
+      <w:r>
+        <w:t xml:space="preserve"> quotes </w:t>
+      </w:r>
+    </w:p>
+    <w:p>
+      <w:pPr>
+        <w:pStyle w:val="ListParagraph"/>
+        <w:numPr>
+          <w:ilvl w:val="0"/>
+          <w:numId w:val="1"/>
+        </w:numPr>
+      </w:pPr>
+      <w:r>
+        <w:t>Broken links, e.g.</w:t>
+      </w:r>
+    </w:p>
+    <w:p>
+      <w:pPr>
+        <w:pStyle w:val="ListParagraph"/>
+        <w:numPr>
+          <w:ilvl w:val="1"/>
+          <w:numId w:val="1"/>
+        </w:numPr>
+      </w:pPr>
+      <w:r>
+        <w:t>On “Final Verdict / Real Life Example / HSE Report” the Löfstedt review is broken</w:t>
+      </w:r>
+    </w:p>
+    <w:p>
+      <w:pPr>
+        <w:pStyle w:val="ListParagraph"/>
+        <w:numPr>
+          <w:ilvl w:val="1"/>
+          <w:numId w:val="1"/>
+        </w:numPr>
+      </w:pPr>
+      <w:r>
+        <w:t xml:space="preserve">On “Final Verdict / Real Life Example / </w:t>
+      </w:r>
+      <w:r>
+        <w:t>Written Warnings / Simon Jones</w:t>
+      </w:r>
+      <w:r>
+        <w:t>”</w:t>
+      </w:r>
+      <w:r>
+        <w:t xml:space="preserve"> the read more here link is broken</w:t>
+      </w:r>
+    </w:p>
+    <w:p>
+      <w:pPr>
+        <w:pStyle w:val="ListParagraph"/>
+        <w:numPr>
+          <w:ilvl w:val="0"/>
+          <w:numId w:val="1"/>
+        </w:numPr>
+      </w:pPr>
+      <w:r>
+        <w:t>The total number of initial verdict public votes is more than the total number of final verdict public votes – is this intentional due to people starting the process but not completing it?</w:t>
+      </w:r>
+    </w:p>
+    <w:p>
+      <w:pPr>
+        <w:pStyle w:val="ListParagraph"/>
+        <w:numPr>
+          <w:ilvl w:val="0"/>
+          <w:numId w:val="1"/>
+        </w:numPr>
+      </w:pPr>
+      <w:r>
+        <w:t xml:space="preserve">For the </w:t>
+      </w:r>
+      <w:r>
+        <w:t>“Who is to blame?” case</w:t>
+      </w:r>
+      <w:r>
+        <w:t>, the “what actually happened” video is the same as the “judging” video</w:t>
+      </w:r>
+      <w:r>
+        <w:t xml:space="preserve"> – is this intentional?</w:t>
       </w:r>
     </w:p>
     <w:p>
@@ -1621,6 +1681,11 @@
       </w:r>
     </w:p>
     <w:p>
+      <w:r>
+        <w:br w:type="page"/>
+      </w:r>
+    </w:p>
+    <w:p>
       <w:pPr>
         <w:pStyle w:val="ListParagraph"/>
         <w:numPr>
@@ -1629,6 +1694,7 @@
         </w:numPr>
       </w:pPr>
       <w:r>
+        <w:lastRenderedPageBreak/>
         <w:t>Debugging in browser console – is this intentional?</w:t>
       </w:r>
     </w:p>
@@ -1686,7 +1752,7 @@
         </w:numPr>
       </w:pPr>
       <w:r>
-        <w:t>Hamburger menu is not visible on all pages.</w:t>
+        <w:t>Hamburger menu is not visible on all pages</w:t>
       </w:r>
     </w:p>
     <w:p>
@@ -1717,23 +1783,7 @@
     </w:p>
     <w:p>
       <w:r>
-        <w:t xml:space="preserve">Very quick sanity </w:t>
-      </w:r>
-      <w:proofErr w:type="gramStart"/>
-      <w:r>
-        <w:t>check</w:t>
-      </w:r>
-      <w:proofErr w:type="gramEnd"/>
-      <w:r>
-        <w:t xml:space="preserve"> on Firefox 90.0.2, Edge 101.0.1210.53 on Windows 10.0.19044 and Chrome 101.0.4951.61 on One Plus 5 running </w:t>
-      </w:r>
-      <w:proofErr w:type="spellStart"/>
-      <w:r>
-        <w:t>OxygenOS</w:t>
-      </w:r>
-      <w:proofErr w:type="spellEnd"/>
-      <w:r>
-        <w:t xml:space="preserve"> version 10.0.1</w:t>
+        <w:t>Very quick sanity check on Firefox 90.0.2, Edge 101.0.1210.53 on Windows 10.0.19044 and Chrome 101.0.4951.61 on One Plus 5 running OxygenOS version 10.0.1</w:t>
       </w:r>
     </w:p>
     <w:p/>
@@ -1812,15 +1862,82 @@
         </w:numPr>
       </w:pPr>
       <w:r>
-        <w:t xml:space="preserve">The </w:t>
-      </w:r>
-      <w:proofErr w:type="spellStart"/>
-      <w:r>
-        <w:t>xpath</w:t>
-      </w:r>
-      <w:proofErr w:type="spellEnd"/>
-      <w:r>
-        <w:t xml:space="preserve"> selectors used in the solution aren’t great - </w:t>
+        <w:t xml:space="preserve">Implement the remaining </w:t>
+      </w:r>
+      <w:r>
+        <w:t xml:space="preserve">steps (highlighted in beige in the IntelliJ IDE) for the unfinished </w:t>
+      </w:r>
+      <w:r>
+        <w:t>BDD scenarios</w:t>
+      </w:r>
+      <w:r>
+        <w:t xml:space="preserve"> </w:t>
+      </w:r>
+      <w:r>
+        <w:t>(</w:t>
+      </w:r>
+      <w:r>
+        <w:t xml:space="preserve">marked with </w:t>
+      </w:r>
+      <w:r>
+        <w:t>the @wip tag)</w:t>
+      </w:r>
+    </w:p>
+    <w:p>
+      <w:pPr>
+        <w:pStyle w:val="ListParagraph"/>
+      </w:pPr>
+      <w:r>
+        <w:rPr>
+          <w:noProof/>
+        </w:rPr>
+        <w:drawing>
+          <wp:inline distT="0" distB="0" distL="0" distR="0" wp14:anchorId="42AC9041" wp14:editId="7126E161">
+            <wp:extent cx="4981575" cy="1209675"/>
+            <wp:effectExtent l="0" t="0" r="9525" b="9525"/>
+            <wp:docPr id="2" name="Picture 2"/>
+            <wp:cNvGraphicFramePr>
+              <a:graphicFrameLocks xmlns:a="http://schemas.openxmlformats.org/drawingml/2006/main" noChangeAspect="1"/>
+            </wp:cNvGraphicFramePr>
+            <a:graphic xmlns:a="http://schemas.openxmlformats.org/drawingml/2006/main">
+              <a:graphicData uri="http://schemas.openxmlformats.org/drawingml/2006/picture">
+                <pic:pic xmlns:pic="http://schemas.openxmlformats.org/drawingml/2006/picture">
+                  <pic:nvPicPr>
+                    <pic:cNvPr id="1" name=""/>
+                    <pic:cNvPicPr/>
+                  </pic:nvPicPr>
+                  <pic:blipFill>
+                    <a:blip r:embed="rId21"/>
+                    <a:stretch>
+                      <a:fillRect/>
+                    </a:stretch>
+                  </pic:blipFill>
+                  <pic:spPr>
+                    <a:xfrm>
+                      <a:off x="0" y="0"/>
+                      <a:ext cx="4981575" cy="1209675"/>
+                    </a:xfrm>
+                    <a:prstGeom prst="rect">
+                      <a:avLst/>
+                    </a:prstGeom>
+                  </pic:spPr>
+                </pic:pic>
+              </a:graphicData>
+            </a:graphic>
+          </wp:inline>
+        </w:drawing>
+      </w:r>
+    </w:p>
+    <w:p>
+      <w:pPr>
+        <w:pStyle w:val="ListParagraph"/>
+        <w:numPr>
+          <w:ilvl w:val="0"/>
+          <w:numId w:val="2"/>
+        </w:numPr>
+      </w:pPr>
+      <w:r>
+        <w:t xml:space="preserve">The xpath selectors used in the solution aren’t great - </w:t>
       </w:r>
       <w:r>
         <w:t>ideally,</w:t>
@@ -1856,13 +1973,8 @@
           <w:numId w:val="2"/>
         </w:numPr>
       </w:pPr>
-      <w:proofErr w:type="spellStart"/>
-      <w:r>
-        <w:t>locatedBy</w:t>
-      </w:r>
-      <w:proofErr w:type="spellEnd"/>
-      <w:r>
-        <w:t>("//</w:t>
+      <w:r>
+        <w:t>locatedBy("//</w:t>
       </w:r>
       <w:r>
         <w:t>span</w:t>
@@ -1897,7 +2009,6 @@
           <w:numId w:val="2"/>
         </w:numPr>
       </w:pPr>
-      <w:proofErr w:type="spellStart"/>
       <w:r>
         <w:rPr>
           <w:i/>
@@ -1905,11 +2016,9 @@
         </w:rPr>
         <w:t>heChoosesTheWhoIsToBlameCase</w:t>
       </w:r>
-      <w:proofErr w:type="spellEnd"/>
       <w:r>
         <w:t xml:space="preserve"> and </w:t>
       </w:r>
-      <w:proofErr w:type="spellStart"/>
       <w:r>
         <w:rPr>
           <w:i/>
@@ -1917,12 +2026,9 @@
         </w:rPr>
         <w:t>heChoosesTheMakingACaseAgainstKevinCase</w:t>
       </w:r>
-      <w:proofErr w:type="spellEnd"/>
       <w:r>
         <w:t xml:space="preserve"> could be replaced </w:t>
       </w:r>
-      <w:proofErr w:type="spellStart"/>
-      <w:proofErr w:type="gramStart"/>
       <w:r>
         <w:rPr>
           <w:i/>
@@ -1937,13 +2043,8 @@
         </w:rPr>
         <w:t>ACase</w:t>
       </w:r>
-      <w:proofErr w:type="spellEnd"/>
-      <w:r>
-        <w:t>(</w:t>
-      </w:r>
-      <w:proofErr w:type="gramEnd"/>
-      <w:r>
-        <w:t>String case)</w:t>
+      <w:r>
+        <w:t>(String case)</w:t>
       </w:r>
     </w:p>
     <w:p>
@@ -1955,7 +2056,13 @@
         </w:numPr>
       </w:pPr>
       <w:r>
-        <w:t>Enums or constants could be introduced to replace some of the hard-coded strings</w:t>
+        <w:t xml:space="preserve">Enums or constants </w:t>
+      </w:r>
+      <w:r>
+        <w:t>should</w:t>
+      </w:r>
+      <w:r>
+        <w:t xml:space="preserve"> be introduced to replace some of the hard-coded strings</w:t>
       </w:r>
     </w:p>
     <w:p>

</xml_diff>

<commit_message>
improve title for serenity report
</commit_message>
<xml_diff>
--- a/QA Task May 2022 Report.docx
+++ b/QA Task May 2022 Report.docx
@@ -915,8 +915,33 @@
           <w:i/>
           <w:iCs/>
         </w:rPr>
-        <w:t>Dr Trinia Havard</w:t>
-      </w:r>
+        <w:t xml:space="preserve">Dr </w:t>
+      </w:r>
+      <w:proofErr w:type="spellStart"/>
+      <w:r>
+        <w:rPr>
+          <w:i/>
+          <w:iCs/>
+        </w:rPr>
+        <w:t>Trinia</w:t>
+      </w:r>
+      <w:proofErr w:type="spellEnd"/>
+      <w:r>
+        <w:rPr>
+          <w:i/>
+          <w:iCs/>
+        </w:rPr>
+        <w:t xml:space="preserve"> </w:t>
+      </w:r>
+      <w:proofErr w:type="spellStart"/>
+      <w:r>
+        <w:rPr>
+          <w:i/>
+          <w:iCs/>
+        </w:rPr>
+        <w:t>Havard</w:t>
+      </w:r>
+      <w:proofErr w:type="spellEnd"/>
       <w:r>
         <w:t xml:space="preserve"> should be displayed</w:t>
       </w:r>
@@ -966,7 +991,15 @@
         <w:t xml:space="preserve">: </w:t>
       </w:r>
       <w:r>
-        <w:t>All other research items, e.g. “Eyewitness” show the expert’s photo.</w:t>
+        <w:t xml:space="preserve">All other research items, </w:t>
+      </w:r>
+      <w:proofErr w:type="gramStart"/>
+      <w:r>
+        <w:t>e.g.</w:t>
+      </w:r>
+      <w:proofErr w:type="gramEnd"/>
+      <w:r>
+        <w:t xml:space="preserve"> “Eyewitness” show the expert’s photo.</w:t>
       </w:r>
       <w:r>
         <w:br/>
@@ -1507,7 +1540,15 @@
         </w:numPr>
       </w:pPr>
       <w:r>
-        <w:t>On “Final Verdict / Real Life Example / HSE Report” the Löfstedt review is broken</w:t>
+        <w:t xml:space="preserve">On “Final Verdict / Real Life Example / HSE Report” the </w:t>
+      </w:r>
+      <w:proofErr w:type="spellStart"/>
+      <w:r>
+        <w:t>Löfstedt</w:t>
+      </w:r>
+      <w:proofErr w:type="spellEnd"/>
+      <w:r>
+        <w:t xml:space="preserve"> review is broken</w:t>
       </w:r>
     </w:p>
     <w:p>
@@ -1519,16 +1560,7 @@
         </w:numPr>
       </w:pPr>
       <w:r>
-        <w:t xml:space="preserve">On “Final Verdict / Real Life Example / </w:t>
-      </w:r>
-      <w:r>
-        <w:t>Written Warnings / Simon Jones</w:t>
-      </w:r>
-      <w:r>
-        <w:t>”</w:t>
-      </w:r>
-      <w:r>
-        <w:t xml:space="preserve"> the read more here link is broken</w:t>
+        <w:t>On “Final Verdict / Real Life Example / Written Warnings / Simon Jones” the read more here link is broken</w:t>
       </w:r>
     </w:p>
     <w:p>
@@ -1552,13 +1584,7 @@
         </w:numPr>
       </w:pPr>
       <w:r>
-        <w:t xml:space="preserve">For the </w:t>
-      </w:r>
-      <w:r>
-        <w:t>“Who is to blame?” case</w:t>
-      </w:r>
-      <w:r>
-        <w:t>, the “what actually happened” video is the same as the “judging” video</w:t>
+        <w:t>For the “Who is to blame?” case, the “what actually happened” video is the same as the “judging” video</w:t>
       </w:r>
       <w:r>
         <w:t xml:space="preserve"> – is this intentional?</w:t>
@@ -1783,7 +1809,23 @@
     </w:p>
     <w:p>
       <w:r>
-        <w:t>Very quick sanity check on Firefox 90.0.2, Edge 101.0.1210.53 on Windows 10.0.19044 and Chrome 101.0.4951.61 on One Plus 5 running OxygenOS version 10.0.1</w:t>
+        <w:t xml:space="preserve">Very quick sanity </w:t>
+      </w:r>
+      <w:proofErr w:type="gramStart"/>
+      <w:r>
+        <w:t>check</w:t>
+      </w:r>
+      <w:proofErr w:type="gramEnd"/>
+      <w:r>
+        <w:t xml:space="preserve"> on Firefox 90.0.2, Edge 101.0.1210.53 on Windows 10.0.19044 and Chrome 101.0.4951.61 on One Plus 5 running </w:t>
+      </w:r>
+      <w:proofErr w:type="spellStart"/>
+      <w:r>
+        <w:t>OxygenOS</w:t>
+      </w:r>
+      <w:proofErr w:type="spellEnd"/>
+      <w:r>
+        <w:t xml:space="preserve"> version 10.0.1</w:t>
       </w:r>
     </w:p>
     <w:p/>
@@ -1792,7 +1834,19 @@
         <w:pStyle w:val="Heading2"/>
       </w:pPr>
       <w:r>
-        <w:t>Serenity Report (before bugs fixed</w:t>
+        <w:t>Serenity Report (before</w:t>
+      </w:r>
+      <w:r>
+        <w:t xml:space="preserve"> the</w:t>
+      </w:r>
+      <w:r>
+        <w:t xml:space="preserve"> </w:t>
+      </w:r>
+      <w:r>
+        <w:t xml:space="preserve">developers have fixed the </w:t>
+      </w:r>
+      <w:r>
+        <w:t>bugs</w:t>
       </w:r>
       <w:r>
         <w:t>!</w:t>
@@ -1937,7 +1991,15 @@
         </w:numPr>
       </w:pPr>
       <w:r>
-        <w:t xml:space="preserve">The xpath selectors used in the solution aren’t great - </w:t>
+        <w:t xml:space="preserve">The </w:t>
+      </w:r>
+      <w:proofErr w:type="spellStart"/>
+      <w:r>
+        <w:t>xpath</w:t>
+      </w:r>
+      <w:proofErr w:type="spellEnd"/>
+      <w:r>
+        <w:t xml:space="preserve"> selectors used in the solution aren’t great - </w:t>
       </w:r>
       <w:r>
         <w:t>ideally,</w:t>
@@ -1973,8 +2035,13 @@
           <w:numId w:val="2"/>
         </w:numPr>
       </w:pPr>
-      <w:r>
-        <w:t>locatedBy("//</w:t>
+      <w:proofErr w:type="spellStart"/>
+      <w:r>
+        <w:t>locatedBy</w:t>
+      </w:r>
+      <w:proofErr w:type="spellEnd"/>
+      <w:r>
+        <w:t>("//</w:t>
       </w:r>
       <w:r>
         <w:t>span</w:t>
@@ -1998,7 +2065,10 @@
         </w:numPr>
       </w:pPr>
       <w:r>
-        <w:t>Some of the methods could be simplified via parameterisation, e.g.</w:t>
+        <w:t>M</w:t>
+      </w:r>
+      <w:r>
+        <w:t>ethods could be simplified via parameterisation, e.g.</w:t>
       </w:r>
     </w:p>
     <w:p>
@@ -2009,6 +2079,7 @@
           <w:numId w:val="2"/>
         </w:numPr>
       </w:pPr>
+      <w:proofErr w:type="spellStart"/>
       <w:r>
         <w:rPr>
           <w:i/>
@@ -2016,9 +2087,11 @@
         </w:rPr>
         <w:t>heChoosesTheWhoIsToBlameCase</w:t>
       </w:r>
+      <w:proofErr w:type="spellEnd"/>
       <w:r>
         <w:t xml:space="preserve"> and </w:t>
       </w:r>
+      <w:proofErr w:type="spellStart"/>
       <w:r>
         <w:rPr>
           <w:i/>
@@ -2026,9 +2099,12 @@
         </w:rPr>
         <w:t>heChoosesTheMakingACaseAgainstKevinCase</w:t>
       </w:r>
+      <w:proofErr w:type="spellEnd"/>
       <w:r>
         <w:t xml:space="preserve"> could be replaced </w:t>
       </w:r>
+      <w:proofErr w:type="spellStart"/>
+      <w:proofErr w:type="gramStart"/>
       <w:r>
         <w:rPr>
           <w:i/>
@@ -2043,8 +2119,13 @@
         </w:rPr>
         <w:t>ACase</w:t>
       </w:r>
-      <w:r>
-        <w:t>(String case)</w:t>
+      <w:proofErr w:type="spellEnd"/>
+      <w:r>
+        <w:t>(</w:t>
+      </w:r>
+      <w:proofErr w:type="gramEnd"/>
+      <w:r>
+        <w:t>String case)</w:t>
       </w:r>
     </w:p>
     <w:p>
@@ -2062,7 +2143,7 @@
         <w:t>should</w:t>
       </w:r>
       <w:r>
-        <w:t xml:space="preserve"> be introduced to replace some of the hard-coded strings</w:t>
+        <w:t xml:space="preserve"> be introduced to replace the hard-coded strings</w:t>
       </w:r>
     </w:p>
     <w:p>
@@ -2070,11 +2151,6 @@
         <w:pStyle w:val="ListParagraph"/>
       </w:pPr>
     </w:p>
-    <w:p/>
-    <w:p/>
-    <w:p/>
-    <w:p/>
-    <w:p/>
     <w:p/>
     <w:sectPr>
       <w:pgSz w:w="11906" w:h="16838"/>

</xml_diff>